<commit_message>
seems like g(x) method in paper not working
</commit_message>
<xml_diff>
--- a/steps.docx
+++ b/steps.docx
@@ -20,7 +20,65 @@
         <w:t xml:space="preserve"> in human</w:t>
       </w:r>
     </w:p>
-    <w:p/>
+    <w:p>
+      <w:r>
+        <w:t>1-</w:t>
+      </w:r>
+      <w:r>
+        <w:t xml:space="preserve"> </w:t>
+      </w:r>
+      <w:r>
+        <w:t xml:space="preserve">Check commanded data to see if </w:t>
+      </w:r>
+      <w:r>
+        <w:t>controller commands</w:t>
+      </w:r>
+      <w:r>
+        <w:t xml:space="preserve"> the </w:t>
+      </w:r>
+      <w:r>
+        <w:t>jogs in robot path or they just occur</w:t>
+      </w:r>
+    </w:p>
+    <w:p>
+      <w:r>
+        <w:t>And if they were commanded, make them noisy and test AE then publish paper!</w:t>
+      </w:r>
+      <w:r>
+        <w:t xml:space="preserve"> How to model a tracking</w:t>
+      </w:r>
+      <w:r>
+        <w:t xml:space="preserve"> error</w:t>
+      </w:r>
+      <w:r>
+        <w:t xml:space="preserve"> </w:t>
+      </w:r>
+      <w:r>
+        <w:t xml:space="preserve">for a good </w:t>
+      </w:r>
+      <w:r>
+        <w:t xml:space="preserve">controller </w:t>
+      </w:r>
+      <w:r>
+        <w:t>like GMM?</w:t>
+      </w:r>
+    </w:p>
+    <w:p>
+      <w:r>
+        <w:t xml:space="preserve">If not? </w:t>
+      </w:r>
+      <w:r>
+        <w:t xml:space="preserve">Collect a data that u </w:t>
+      </w:r>
+      <w:r>
+        <w:t xml:space="preserve">know robot is following the path </w:t>
+      </w:r>
+      <w:proofErr w:type="gramStart"/>
+      <w:r>
+        <w:t>properly</w:t>
+      </w:r>
+      <w:proofErr w:type="gramEnd"/>
+    </w:p>
     <w:p>
       <w:r>
         <w:rPr>
@@ -67,6 +125,10 @@
     </w:sectPr>
   </w:body>
 </w:document>
+</file>
+
+<file path=word/numbering.xml><?xml version="1.0" encoding="utf-8"?>
+<w:numbering xmlns:wpc="http://schemas.microsoft.com/office/word/2010/wordprocessingCanvas" xmlns:cx="http://schemas.microsoft.com/office/drawing/2014/chartex" xmlns:cx1="http://schemas.microsoft.com/office/drawing/2015/9/8/chartex" xmlns:cx2="http://schemas.microsoft.com/office/drawing/2015/10/21/chartex" xmlns:cx3="http://schemas.microsoft.com/office/drawing/2016/5/9/chartex" xmlns:cx4="http://schemas.microsoft.com/office/drawing/2016/5/10/chartex" xmlns:cx5="http://schemas.microsoft.com/office/drawing/2016/5/11/chartex" xmlns:cx6="http://schemas.microsoft.com/office/drawing/2016/5/12/chartex" xmlns:cx7="http://schemas.microsoft.com/office/drawing/2016/5/13/chartex" xmlns:cx8="http://schemas.microsoft.com/office/drawing/2016/5/14/chartex" xmlns:mc="http://schemas.openxmlformats.org/markup-compatibility/2006" xmlns:aink="http://schemas.microsoft.com/office/drawing/2016/ink" xmlns:am3d="http://schemas.microsoft.com/office/drawing/2017/model3d" xmlns:o="urn:schemas-microsoft-com:office:office" xmlns:oel="http://schemas.microsoft.com/office/2019/extlst" xmlns:r="http://schemas.openxmlformats.org/officeDocument/2006/relationships" xmlns:m="http://schemas.openxmlformats.org/officeDocument/2006/math" xmlns:v="urn:schemas-microsoft-com:vml" xmlns:wp14="http://schemas.microsoft.com/office/word/2010/wordprocessingDrawing" xmlns:wp="http://schemas.openxmlformats.org/drawingml/2006/wordprocessingDrawing" xmlns:w10="urn:schemas-microsoft-com:office:word" xmlns:w="http://schemas.openxmlformats.org/wordprocessingml/2006/main" xmlns:w14="http://schemas.microsoft.com/office/word/2010/wordml" xmlns:w15="http://schemas.microsoft.com/office/word/2012/wordml" xmlns:w16cex="http://schemas.microsoft.com/office/word/2018/wordml/cex" xmlns:w16cid="http://schemas.microsoft.com/office/word/2016/wordml/cid" xmlns:w16="http://schemas.microsoft.com/office/word/2018/wordml" xmlns:w16du="http://schemas.microsoft.com/office/word/2023/wordml/word16du" xmlns:w16sdtdh="http://schemas.microsoft.com/office/word/2020/wordml/sdtdatahash" xmlns:w16se="http://schemas.microsoft.com/office/word/2015/wordml/symex" xmlns:wpg="http://schemas.microsoft.com/office/word/2010/wordprocessingGroup" xmlns:wpi="http://schemas.microsoft.com/office/word/2010/wordprocessingInk" xmlns:wne="http://schemas.microsoft.com/office/word/2006/wordml" xmlns:wps="http://schemas.microsoft.com/office/word/2010/wordprocessingShape" mc:Ignorable="w14 w15 w16se w16cid w16 w16cex w16sdtdh wp14"/>
 </file>
 
 <file path=word/styles.xml><?xml version="1.0" encoding="utf-8"?>
@@ -497,6 +559,16 @@
     <w:semiHidden/>
     <w:unhideWhenUsed/>
   </w:style>
+  <w:style w:type="paragraph" w:styleId="Revision">
+    <w:name w:val="Revision"/>
+    <w:hidden/>
+    <w:uiPriority w:val="99"/>
+    <w:semiHidden/>
+    <w:rsid w:val="004C6156"/>
+    <w:pPr>
+      <w:spacing w:after="0" w:line="240" w:lineRule="auto"/>
+    </w:pPr>
+  </w:style>
 </w:styles>
 </file>
 

</xml_diff>